<commit_message>
presentation video was added
</commit_message>
<xml_diff>
--- a/REPORT.docx
+++ b/REPORT.docx
@@ -12,6 +12,7 @@
           <w:szCs w:val="56"/>
         </w:rPr>
       </w:pPr>
+      <w:bookmarkStart w:id="0" w:name="_GoBack"/>
       <w:r>
         <w:rPr>
           <w:rFonts w:ascii="Times New Roman" w:hAnsi="Times New Roman" w:cs="Times New Roman"/>
@@ -19,16 +20,7 @@
           <w:sz w:val="56"/>
           <w:szCs w:val="56"/>
         </w:rPr>
-        <w:t>Obstacle Avoiding Robo</w:t>
-      </w:r>
-      <w:r>
-        <w:rPr>
-          <w:rFonts w:ascii="Times New Roman" w:hAnsi="Times New Roman" w:cs="Times New Roman"/>
-          <w:b/>
-          <w:sz w:val="56"/>
-          <w:szCs w:val="56"/>
-        </w:rPr>
-        <w:t>t</w:t>
+        <w:t>Obstacle Avoiding Robot</w:t>
       </w:r>
     </w:p>
     <w:p>
@@ -176,23 +168,7 @@
           <w:sz w:val="24"/>
           <w:szCs w:val="24"/>
         </w:rPr>
-        <w:t xml:space="preserve">and </w:t>
-      </w:r>
-      <w:r>
-        <w:rPr>
-          <w:rFonts w:ascii="Times New Roman" w:hAnsi="Times New Roman" w:cs="Times New Roman"/>
-          <w:sz w:val="24"/>
-          <w:szCs w:val="24"/>
-        </w:rPr>
-        <w:t xml:space="preserve">two in the </w:t>
-      </w:r>
-      <w:r>
-        <w:rPr>
-          <w:rFonts w:ascii="Times New Roman" w:hAnsi="Times New Roman" w:cs="Times New Roman"/>
-          <w:sz w:val="24"/>
-          <w:szCs w:val="24"/>
-        </w:rPr>
-        <w:t xml:space="preserve">front </w:t>
+        <w:t xml:space="preserve">and two in the front </w:t>
       </w:r>
       <w:r>
         <w:rPr>
@@ -452,8 +428,6 @@
           <w:szCs w:val="32"/>
         </w:rPr>
       </w:pPr>
-      <w:bookmarkStart w:id="0" w:name="_GoBack"/>
-      <w:bookmarkEnd w:id="0"/>
     </w:p>
     <w:p>
       <w:pPr>
@@ -813,13 +787,6 @@
           <w:szCs w:val="28"/>
         </w:rPr>
         <w:tab/>
-      </w:r>
-      <w:r>
-        <w:rPr>
-          <w:rFonts w:ascii="Times New Roman" w:hAnsi="Times New Roman" w:cs="Times New Roman"/>
-          <w:sz w:val="28"/>
-          <w:szCs w:val="28"/>
-        </w:rPr>
         <w:t>3</w:t>
       </w:r>
     </w:p>
@@ -893,13 +860,6 @@
           <w:szCs w:val="28"/>
         </w:rPr>
         <w:tab/>
-      </w:r>
-      <w:r>
-        <w:rPr>
-          <w:rFonts w:ascii="Times New Roman" w:hAnsi="Times New Roman" w:cs="Times New Roman"/>
-          <w:sz w:val="28"/>
-          <w:szCs w:val="28"/>
-        </w:rPr>
         <w:t>3</w:t>
       </w:r>
       <w:r>
@@ -2015,15 +1975,7 @@
                 <w:sz w:val="36"/>
                 <w:szCs w:val="36"/>
               </w:rPr>
-              <m:t>v</m:t>
-            </m:r>
-            <m:r>
-              <w:rPr>
-                <w:rFonts w:ascii="Cambria Math" w:hAnsi="Cambria Math" w:cs="Times New Roman"/>
-                <w:sz w:val="36"/>
-                <w:szCs w:val="36"/>
-              </w:rPr>
-              <m:t>t</m:t>
+              <m:t>vt</m:t>
             </m:r>
           </m:num>
           <m:den>
@@ -2461,74 +2413,13 @@
           <w:bCs/>
           <w:color w:val="202122"/>
         </w:rPr>
-        <w:t>DC motor</w:t>
-      </w:r>
-      <w:r>
-        <w:rPr>
-          <w:bCs/>
+        <w:t>DC motors</w:t>
+      </w:r>
+      <w:r>
+        <w:rPr>
           <w:color w:val="202122"/>
         </w:rPr>
-        <w:t>s</w:t>
-      </w:r>
-      <w:r>
-        <w:rPr>
-          <w:color w:val="202122"/>
-        </w:rPr>
-        <w:t> </w:t>
-      </w:r>
-      <w:r>
-        <w:rPr>
-          <w:color w:val="202122"/>
-        </w:rPr>
-        <w:t>are</w:t>
-      </w:r>
-      <w:r>
-        <w:rPr>
-          <w:color w:val="202122"/>
-        </w:rPr>
-        <w:t xml:space="preserve"> </w:t>
-      </w:r>
-      <w:r>
-        <w:rPr>
-          <w:color w:val="202122"/>
-        </w:rPr>
-        <w:t xml:space="preserve">those </w:t>
-      </w:r>
-      <w:r>
-        <w:rPr>
-          <w:color w:val="202122"/>
-        </w:rPr>
-        <w:t>class of rotary </w:t>
-      </w:r>
-      <w:r>
-        <w:rPr>
-          <w:color w:val="202122"/>
-        </w:rPr>
-        <w:t>electrical motors</w:t>
-      </w:r>
-      <w:r>
-        <w:rPr>
-          <w:color w:val="202122"/>
-        </w:rPr>
-        <w:t> that converts direct current (DC) electrical energy into mechanical energy. The most common types rely on the forces produced by magnetic fields. Nearly all types of DC motors have some internal mechanism, either electromechanical or electronic, to periodically change the direction of current in part of the motor.</w:t>
-      </w:r>
-      <w:r>
-        <w:rPr>
-          <w:color w:val="202122"/>
-        </w:rPr>
-        <w:t xml:space="preserve"> </w:t>
-      </w:r>
-      <w:r>
-        <w:rPr>
-          <w:color w:val="202122"/>
-        </w:rPr>
-        <w:t xml:space="preserve">DC motors were the first form of motor widely used, as they could be powered from existing direct-current lighting power distribution systems. A DC motor's speed can be controlled over a wide range, using either a variable supply voltage or by changing the strength of current in its field windings. </w:t>
-      </w:r>
-      <w:r>
-        <w:rPr>
-          <w:color w:val="202122"/>
-        </w:rPr>
-        <w:t xml:space="preserve"> The motors used for this project contains a gear system at he </w:t>
+        <w:t xml:space="preserve"> are those class of rotary electrical motors that converts direct current (DC) electrical energy into mechanical energy. The most common types rely on the forces produced by magnetic fields. Nearly all types of DC motors have some internal mechanism, either electromechanical or electronic, to periodically change the direction of current in part of the motor. DC motors were the first form of motor widely used, as they could be powered from existing direct-current lighting power distribution systems. A DC motor's speed can be controlled over a wide range, using either a variable supply voltage or by changing the strength of current in its field windings.  The motors used for this project contains a gear system at he </w:t>
       </w:r>
       <w:proofErr w:type="gramStart"/>
       <w:r>
@@ -2779,55 +2670,19 @@
         <w:rPr>
           <w:color w:val="202122"/>
         </w:rPr>
-        <w:t>is an </w:t>
+        <w:t>is an electrical wire, or group of them in a cable, with a connector or pin at each end, which is normally used to interconnect the components of a breadboard or other prototype or test circuit, internally or with other equipment or components, without soldering.</w:t>
       </w:r>
       <w:r>
         <w:rPr>
           <w:color w:val="202122"/>
         </w:rPr>
-        <w:t>electrical wire</w:t>
+        <w:t xml:space="preserve"> </w:t>
       </w:r>
       <w:r>
         <w:rPr>
           <w:color w:val="202122"/>
         </w:rPr>
-        <w:t>, or group of them in a cable, with a connector or pin at each end, which is normally used to interconnect the components of a </w:t>
-      </w:r>
-      <w:r>
-        <w:rPr>
-          <w:color w:val="202122"/>
-        </w:rPr>
-        <w:t>breadboard</w:t>
-      </w:r>
-      <w:r>
-        <w:rPr>
-          <w:color w:val="202122"/>
-        </w:rPr>
-        <w:t> or other prototype or test circuit, internally or with other equipment or components, without soldering.</w:t>
-      </w:r>
-      <w:r>
-        <w:rPr>
-          <w:color w:val="202122"/>
-        </w:rPr>
-        <w:t xml:space="preserve"> </w:t>
-      </w:r>
-      <w:r>
-        <w:rPr>
-          <w:color w:val="202122"/>
-        </w:rPr>
-        <w:t>Individual jump wires are fitted by inserting their "end connectors" into the slots provided in a breadboard, the </w:t>
-      </w:r>
-      <w:r>
-        <w:rPr>
-          <w:color w:val="202122"/>
-        </w:rPr>
-        <w:t>header connector</w:t>
-      </w:r>
-      <w:r>
-        <w:rPr>
-          <w:color w:val="202122"/>
-        </w:rPr>
-        <w:t> of a circuit board, or a piece of test equipment.</w:t>
+        <w:t>Individual jump wires are fitted by inserting their "end connectors" into the slots provided in a breadboard, the header connector of a circuit board, or a piece of test equipment.</w:t>
       </w:r>
     </w:p>
     <w:p>
@@ -3286,27 +3141,7 @@
           <w:szCs w:val="24"/>
           <w:shd w:val="clear" w:color="auto" w:fill="FFFFFF"/>
         </w:rPr>
-        <w:t xml:space="preserve">The L293D is quadruple high-current half-H </w:t>
-      </w:r>
-      <w:r>
-        <w:rPr>
-          <w:rFonts w:ascii="Times New Roman" w:hAnsi="Times New Roman" w:cs="Times New Roman"/>
-          <w:color w:val="252525"/>
-          <w:sz w:val="24"/>
-          <w:szCs w:val="24"/>
-          <w:shd w:val="clear" w:color="auto" w:fill="FFFFFF"/>
-        </w:rPr>
-        <w:t>drivers. It</w:t>
-      </w:r>
-      <w:r>
-        <w:rPr>
-          <w:rFonts w:ascii="Times New Roman" w:hAnsi="Times New Roman" w:cs="Times New Roman"/>
-          <w:color w:val="252525"/>
-          <w:sz w:val="24"/>
-          <w:szCs w:val="24"/>
-          <w:shd w:val="clear" w:color="auto" w:fill="FFFFFF"/>
-        </w:rPr>
-        <w:t xml:space="preserve"> is designed to provide bidirectional drive currents of up to 600-mA at voltages from 4.5 V to 36 V. Both devices are designed to drive inductive loads such as relays, solenoids, dc and bipolar stepping motors, as well as other high-current/high-voltage loads in positive-supply applications. All inputs are TTL compatible. Each output is a complete totem-pole drive circuit, with a Darlington transistor sink and a pseudo- Darlington source. Drivers are enabled in pairs, with drivers 1 and 2 enabled by 1,2EN and drivers 3 and 4 enabled by 3,4EN. When an enable input is high, the associated drivers are enabled, and their outputs are active and in phase with their inputs. When the enable input is low, those drivers are disabled, and their outputs are off and in the high-impedance state. With the proper data inputs, each pair of drivers forms a full-H (or bridge) reversible drive suitable for solenoid or motor applications.</w:t>
+        <w:t>The L293D is quadruple high-current half-H drivers. It is designed to provide bidirectional drive currents of up to 600-mA at voltages from 4.5 V to 36 V. Both devices are designed to drive inductive loads such as relays, solenoids, dc and bipolar stepping motors, as well as other high-current/high-voltage loads in positive-supply applications. All inputs are TTL compatible. Each output is a complete totem-pole drive circuit, with a Darlington transistor sink and a pseudo- Darlington source. Drivers are enabled in pairs, with drivers 1 and 2 enabled by 1,2EN and drivers 3 and 4 enabled by 3,4EN. When an enable input is high, the associated drivers are enabled, and their outputs are active and in phase with their inputs. When the enable input is low, those drivers are disabled, and their outputs are off and in the high-impedance state. With the proper data inputs, each pair of drivers forms a full-H (or bridge) reversible drive suitable for solenoid or motor applications.</w:t>
       </w:r>
     </w:p>
     <w:p>
@@ -3412,51 +3247,24 @@
       <w:r>
         <w:rPr>
           <w:rFonts w:ascii="Times New Roman" w:hAnsi="Times New Roman" w:cs="Times New Roman"/>
-          <w:sz w:val="24"/>
-          <w:szCs w:val="24"/>
-        </w:rPr>
-        <w:lastRenderedPageBreak/>
-        <w:t>check behind and if the way was free there it would reverse and then again check its right and left sides. If a situation occurred where there were obstacles all around the robot the motors would stop and the robot would have to be moved manually</w:t>
-      </w:r>
-      <w:r>
-        <w:rPr>
-          <w:rFonts w:ascii="Times New Roman" w:hAnsi="Times New Roman" w:cs="Times New Roman"/>
-          <w:sz w:val="24"/>
-          <w:szCs w:val="24"/>
-        </w:rPr>
-        <w:t>.</w:t>
-      </w:r>
-    </w:p>
-    <w:p>
-      <w:pPr>
-        <w:spacing w:line="240" w:lineRule="auto"/>
-        <w:jc w:val="both"/>
-        <w:rPr>
-          <w:rFonts w:ascii="Times New Roman" w:hAnsi="Times New Roman" w:cs="Times New Roman"/>
+          <w:noProof/>
           <w:sz w:val="32"/>
           <w:szCs w:val="32"/>
         </w:rPr>
-      </w:pPr>
-      <w:r>
-        <w:rPr>
-          <w:rFonts w:ascii="Times New Roman" w:hAnsi="Times New Roman" w:cs="Times New Roman"/>
-          <w:noProof/>
-          <w:sz w:val="24"/>
-          <w:szCs w:val="24"/>
-        </w:rPr>
+        <w:lastRenderedPageBreak/>
         <w:drawing>
-          <wp:anchor distT="0" distB="0" distL="114300" distR="114300" simplePos="0" relativeHeight="251663360" behindDoc="0" locked="0" layoutInCell="1" allowOverlap="1" wp14:anchorId="0EF16AC5" wp14:editId="6433B5F8">
+          <wp:anchor distT="0" distB="0" distL="114300" distR="114300" simplePos="0" relativeHeight="251668480" behindDoc="0" locked="0" layoutInCell="1" allowOverlap="1" wp14:anchorId="4E0ADE75" wp14:editId="49ACC43C">
             <wp:simplePos x="0" y="0"/>
             <wp:positionH relativeFrom="margin">
-              <wp:posOffset>546100</wp:posOffset>
+              <wp:posOffset>815926</wp:posOffset>
             </wp:positionH>
             <wp:positionV relativeFrom="page">
-              <wp:posOffset>914400</wp:posOffset>
+              <wp:posOffset>963637</wp:posOffset>
             </wp:positionV>
-            <wp:extent cx="3733800" cy="3239770"/>
-            <wp:effectExtent l="0" t="0" r="0" b="0"/>
+            <wp:extent cx="4087495" cy="3547110"/>
+            <wp:effectExtent l="0" t="0" r="8255" b="0"/>
             <wp:wrapTopAndBottom/>
-            <wp:docPr id="13" name="Picture 13"/>
+            <wp:docPr id="1" name="Picture 1"/>
             <wp:cNvGraphicFramePr>
               <a:graphicFrameLocks xmlns:a="http://schemas.openxmlformats.org/drawingml/2006/main" noChangeAspect="1"/>
             </wp:cNvGraphicFramePr>
@@ -3464,7 +3272,7 @@
               <a:graphicData uri="http://schemas.openxmlformats.org/drawingml/2006/picture">
                 <pic:pic xmlns:pic="http://schemas.openxmlformats.org/drawingml/2006/picture">
                   <pic:nvPicPr>
-                    <pic:cNvPr id="13" name="flow_chart.png"/>
+                    <pic:cNvPr id="1" name="flow_chart.png"/>
                     <pic:cNvPicPr/>
                   </pic:nvPicPr>
                   <pic:blipFill>
@@ -3482,7 +3290,7 @@
                   <pic:spPr>
                     <a:xfrm>
                       <a:off x="0" y="0"/>
-                      <a:ext cx="3733800" cy="3239770"/>
+                      <a:ext cx="4087495" cy="3547110"/>
                     </a:xfrm>
                     <a:prstGeom prst="rect">
                       <a:avLst/>
@@ -3491,9 +3299,42 @@
                 </pic:pic>
               </a:graphicData>
             </a:graphic>
+            <wp14:sizeRelH relativeFrom="margin">
+              <wp14:pctWidth>0</wp14:pctWidth>
+            </wp14:sizeRelH>
+            <wp14:sizeRelV relativeFrom="margin">
+              <wp14:pctHeight>0</wp14:pctHeight>
+            </wp14:sizeRelV>
           </wp:anchor>
         </w:drawing>
       </w:r>
+      <w:r>
+        <w:rPr>
+          <w:rFonts w:ascii="Times New Roman" w:hAnsi="Times New Roman" w:cs="Times New Roman"/>
+          <w:sz w:val="24"/>
+          <w:szCs w:val="24"/>
+        </w:rPr>
+        <w:t>check behind and if the way was free there it would reverse and then again check its right and left sides. If a situation occurred where there were obstacles all around the robot the motors would stop and the robot would have to be moved manually</w:t>
+      </w:r>
+      <w:r>
+        <w:rPr>
+          <w:rFonts w:ascii="Times New Roman" w:hAnsi="Times New Roman" w:cs="Times New Roman"/>
+          <w:sz w:val="24"/>
+          <w:szCs w:val="24"/>
+        </w:rPr>
+        <w:t>.</w:t>
+      </w:r>
+    </w:p>
+    <w:p>
+      <w:pPr>
+        <w:spacing w:line="240" w:lineRule="auto"/>
+        <w:jc w:val="both"/>
+        <w:rPr>
+          <w:rFonts w:ascii="Times New Roman" w:hAnsi="Times New Roman" w:cs="Times New Roman"/>
+          <w:sz w:val="32"/>
+          <w:szCs w:val="32"/>
+        </w:rPr>
+      </w:pPr>
     </w:p>
     <w:p>
       <w:pPr>
@@ -3551,7 +3392,23 @@
           <w:sz w:val="24"/>
           <w:szCs w:val="24"/>
         </w:rPr>
-        <w:t xml:space="preserve">Arduino is the main processing unit of the robot. Out of the 14 available digital I/O pins, 7 pins are used in this project </w:t>
+        <w:t xml:space="preserve">Arduino is the main processing unit of the robot. Out of the 14 available digital I/O pins, </w:t>
+      </w:r>
+      <w:r>
+        <w:rPr>
+          <w:rFonts w:ascii="Times New Roman" w:hAnsi="Times New Roman" w:cs="Times New Roman"/>
+          <w:sz w:val="24"/>
+          <w:szCs w:val="24"/>
+        </w:rPr>
+        <w:t>10</w:t>
+      </w:r>
+      <w:r>
+        <w:rPr>
+          <w:rFonts w:ascii="Times New Roman" w:hAnsi="Times New Roman" w:cs="Times New Roman"/>
+          <w:sz w:val="24"/>
+          <w:szCs w:val="24"/>
+        </w:rPr>
+        <w:t xml:space="preserve"> pins are used in this project </w:t>
       </w:r>
       <w:r>
         <w:rPr>
@@ -3615,23 +3472,24 @@
           <w:sz w:val="24"/>
           <w:szCs w:val="24"/>
         </w:rPr>
-        <w:t xml:space="preserve">is connected to the </w:t>
-      </w:r>
-      <w:r>
-        <w:rPr>
-          <w:rFonts w:ascii="Times New Roman" w:hAnsi="Times New Roman" w:cs="Times New Roman"/>
-          <w:sz w:val="24"/>
-          <w:szCs w:val="24"/>
-        </w:rPr>
-        <w:t>11</w:t>
-      </w:r>
-      <w:r>
-        <w:rPr>
-          <w:rFonts w:ascii="Times New Roman" w:hAnsi="Times New Roman" w:cs="Times New Roman"/>
-          <w:sz w:val="24"/>
-          <w:szCs w:val="24"/>
-        </w:rPr>
-        <w:t>th Arduino UNO</w:t>
+        <w:t>of front, right, back and left ultrasonic sensors are connected to 10,11,5 and 6</w:t>
+      </w:r>
+      <w:r>
+        <w:rPr>
+          <w:rFonts w:ascii="Times New Roman" w:hAnsi="Times New Roman" w:cs="Times New Roman"/>
+          <w:sz w:val="24"/>
+          <w:szCs w:val="24"/>
+          <w:vertAlign w:val="superscript"/>
+        </w:rPr>
+        <w:t>th</w:t>
+      </w:r>
+      <w:r>
+        <w:rPr>
+          <w:rFonts w:ascii="Times New Roman" w:hAnsi="Times New Roman" w:cs="Times New Roman"/>
+          <w:sz w:val="24"/>
+          <w:szCs w:val="24"/>
+        </w:rPr>
+        <w:t xml:space="preserve"> pins of Arduino UNO respectively</w:t>
       </w:r>
       <w:r>
         <w:rPr>
@@ -3671,6 +3529,22 @@
           <w:sz w:val="24"/>
           <w:szCs w:val="24"/>
         </w:rPr>
+        <w:t>13</w:t>
+      </w:r>
+      <w:r>
+        <w:rPr>
+          <w:rFonts w:ascii="Times New Roman" w:hAnsi="Times New Roman" w:cs="Times New Roman"/>
+          <w:sz w:val="24"/>
+          <w:szCs w:val="24"/>
+        </w:rPr>
+        <w:t xml:space="preserve"> and </w:t>
+      </w:r>
+      <w:r>
+        <w:rPr>
+          <w:rFonts w:ascii="Times New Roman" w:hAnsi="Times New Roman" w:cs="Times New Roman"/>
+          <w:sz w:val="24"/>
+          <w:szCs w:val="24"/>
+        </w:rPr>
         <w:t>8</w:t>
       </w:r>
       <w:r>
@@ -3679,7 +3553,7 @@
           <w:sz w:val="24"/>
           <w:szCs w:val="24"/>
         </w:rPr>
-        <w:t xml:space="preserve"> and 7 are control inputs from microcontroller for </w:t>
+        <w:t xml:space="preserve"> are control inputs from microcontroller for </w:t>
       </w:r>
       <w:r>
         <w:rPr>
@@ -3703,63 +3577,23 @@
           <w:sz w:val="24"/>
           <w:szCs w:val="24"/>
         </w:rPr>
-        <w:t>s and p</w:t>
-      </w:r>
-      <w:r>
-        <w:rPr>
-          <w:rFonts w:ascii="Times New Roman" w:hAnsi="Times New Roman" w:cs="Times New Roman"/>
-          <w:sz w:val="24"/>
-          <w:szCs w:val="24"/>
-        </w:rPr>
-        <w:t xml:space="preserve">ins </w:t>
-      </w:r>
-      <w:r>
-        <w:rPr>
-          <w:rFonts w:ascii="Times New Roman" w:hAnsi="Times New Roman" w:cs="Times New Roman"/>
-          <w:sz w:val="24"/>
-          <w:szCs w:val="24"/>
-        </w:rPr>
-        <w:t>5</w:t>
-      </w:r>
-      <w:r>
-        <w:rPr>
-          <w:rFonts w:ascii="Times New Roman" w:hAnsi="Times New Roman" w:cs="Times New Roman"/>
-          <w:sz w:val="24"/>
-          <w:szCs w:val="24"/>
-        </w:rPr>
-        <w:t xml:space="preserve"> and </w:t>
-      </w:r>
-      <w:r>
-        <w:rPr>
-          <w:rFonts w:ascii="Times New Roman" w:hAnsi="Times New Roman" w:cs="Times New Roman"/>
-          <w:sz w:val="24"/>
-          <w:szCs w:val="24"/>
-        </w:rPr>
-        <w:t>4</w:t>
-      </w:r>
-      <w:r>
-        <w:rPr>
-          <w:rFonts w:ascii="Times New Roman" w:hAnsi="Times New Roman" w:cs="Times New Roman"/>
-          <w:sz w:val="24"/>
-          <w:szCs w:val="24"/>
-        </w:rPr>
-        <w:t xml:space="preserve"> are control inputs for </w:t>
-      </w:r>
-      <w:r>
-        <w:rPr>
-          <w:rFonts w:ascii="Times New Roman" w:hAnsi="Times New Roman" w:cs="Times New Roman"/>
-          <w:sz w:val="24"/>
-          <w:szCs w:val="24"/>
-        </w:rPr>
-        <w:t>right-side</w:t>
-      </w:r>
-      <w:r>
-        <w:rPr>
-          <w:rFonts w:ascii="Times New Roman" w:hAnsi="Times New Roman" w:cs="Times New Roman"/>
-          <w:sz w:val="24"/>
-          <w:szCs w:val="24"/>
-        </w:rPr>
-        <w:t xml:space="preserve"> motors.</w:t>
+        <w:t xml:space="preserve">s and pins </w:t>
+      </w:r>
+      <w:r>
+        <w:rPr>
+          <w:rFonts w:ascii="Times New Roman" w:hAnsi="Times New Roman" w:cs="Times New Roman"/>
+          <w:sz w:val="24"/>
+          <w:szCs w:val="24"/>
+        </w:rPr>
+        <w:t>7</w:t>
+      </w:r>
+      <w:r>
+        <w:rPr>
+          <w:rFonts w:ascii="Times New Roman" w:hAnsi="Times New Roman" w:cs="Times New Roman"/>
+          <w:sz w:val="24"/>
+          <w:szCs w:val="24"/>
+        </w:rPr>
+        <w:t xml:space="preserve"> and 4 are control inputs for right-side motors.</w:t>
       </w:r>
       <w:r>
         <w:rPr>
@@ -3815,15 +3649,7 @@
           <w:sz w:val="24"/>
           <w:szCs w:val="24"/>
         </w:rPr>
-        <w:t>The enable pins (ENA, ENB) of the L293D IC are connected to 9 and 3 digital pins of Arduino where output pins 9 and 3 are both PWM-enabled.</w:t>
-      </w:r>
-      <w:r>
-        <w:rPr>
-          <w:rFonts w:ascii="Times New Roman" w:hAnsi="Times New Roman" w:cs="Times New Roman"/>
-          <w:sz w:val="24"/>
-          <w:szCs w:val="24"/>
-        </w:rPr>
-        <w:t xml:space="preserve"> The output pins 3 and 6 of first </w:t>
+        <w:t xml:space="preserve">The enable pins (ENA, ENB) of the L293D IC are connected to 9 and 3 digital pins of Arduino where output pins 9 and 3 are both PWM-enabled. The output pins 3 and 6 of first </w:t>
       </w:r>
       <w:r>
         <w:rPr>
@@ -3871,39 +3697,7 @@
           <w:sz w:val="24"/>
           <w:szCs w:val="24"/>
         </w:rPr>
-        <w:t xml:space="preserve">pins </w:t>
-      </w:r>
-      <w:r>
-        <w:rPr>
-          <w:rFonts w:ascii="Times New Roman" w:hAnsi="Times New Roman" w:cs="Times New Roman"/>
-          <w:sz w:val="24"/>
-          <w:szCs w:val="24"/>
-        </w:rPr>
-        <w:t>11</w:t>
-      </w:r>
-      <w:r>
-        <w:rPr>
-          <w:rFonts w:ascii="Times New Roman" w:hAnsi="Times New Roman" w:cs="Times New Roman"/>
-          <w:sz w:val="24"/>
-          <w:szCs w:val="24"/>
-        </w:rPr>
-        <w:t xml:space="preserve"> and </w:t>
-      </w:r>
-      <w:r>
-        <w:rPr>
-          <w:rFonts w:ascii="Times New Roman" w:hAnsi="Times New Roman" w:cs="Times New Roman"/>
-          <w:sz w:val="24"/>
-          <w:szCs w:val="24"/>
-        </w:rPr>
-        <w:t>14</w:t>
-      </w:r>
-      <w:r>
-        <w:rPr>
-          <w:rFonts w:ascii="Times New Roman" w:hAnsi="Times New Roman" w:cs="Times New Roman"/>
-          <w:sz w:val="24"/>
-          <w:szCs w:val="24"/>
-        </w:rPr>
-        <w:t xml:space="preserve"> of first </w:t>
+        <w:t xml:space="preserve">pins 11 and 14 of first </w:t>
       </w:r>
       <w:r>
         <w:rPr>
@@ -3945,16 +3739,6 @@
         </w:rPr>
         <w:t>3 respectively. The power is supplied to the Arduino by a battery set of 5V.</w:t>
       </w:r>
-    </w:p>
-    <w:p>
-      <w:pPr>
-        <w:jc w:val="both"/>
-        <w:rPr>
-          <w:rFonts w:ascii="Times New Roman" w:hAnsi="Times New Roman" w:cs="Times New Roman"/>
-          <w:sz w:val="24"/>
-          <w:szCs w:val="24"/>
-        </w:rPr>
-      </w:pPr>
     </w:p>
     <w:p>
       <w:pPr>
@@ -3974,10 +3758,10 @@
         </w:rPr>
         <w:lastRenderedPageBreak/>
         <w:drawing>
-          <wp:inline distT="0" distB="0" distL="0" distR="0" wp14:anchorId="6075D9E0" wp14:editId="1AB0503C">
-            <wp:extent cx="5731510" cy="2494915"/>
-            <wp:effectExtent l="0" t="0" r="2540" b="635"/>
-            <wp:docPr id="18" name="Picture 18"/>
+          <wp:inline distT="0" distB="0" distL="0" distR="0" wp14:anchorId="651D13FC" wp14:editId="2CAA82CB">
+            <wp:extent cx="5731510" cy="3877310"/>
+            <wp:effectExtent l="0" t="0" r="2540" b="8890"/>
+            <wp:docPr id="7" name="Picture 7"/>
             <wp:cNvGraphicFramePr>
               <a:graphicFrameLocks xmlns:a="http://schemas.openxmlformats.org/drawingml/2006/main" noChangeAspect="1"/>
             </wp:cNvGraphicFramePr>
@@ -3985,11 +3769,11 @@
               <a:graphicData uri="http://schemas.openxmlformats.org/drawingml/2006/picture">
                 <pic:pic xmlns:pic="http://schemas.openxmlformats.org/drawingml/2006/picture">
                   <pic:nvPicPr>
-                    <pic:cNvPr id="18" name="circuit.png"/>
+                    <pic:cNvPr id="7" name="circuit.png"/>
                     <pic:cNvPicPr/>
                   </pic:nvPicPr>
                   <pic:blipFill>
-                    <a:blip r:embed="rId15" cstate="print">
+                    <a:blip r:embed="rId15">
                       <a:extLst>
                         <a:ext uri="{28A0092B-C50C-407E-A947-70E740481C1C}">
                           <a14:useLocalDpi xmlns:a14="http://schemas.microsoft.com/office/drawing/2010/main" val="0"/>
@@ -4003,7 +3787,7 @@
                   <pic:spPr>
                     <a:xfrm>
                       <a:off x="0" y="0"/>
-                      <a:ext cx="5731510" cy="2494915"/>
+                      <a:ext cx="5731510" cy="3877310"/>
                     </a:xfrm>
                     <a:prstGeom prst="rect">
                       <a:avLst/>
@@ -4274,125 +4058,18 @@
           <w:szCs w:val="21"/>
           <w:shd w:val="clear" w:color="auto" w:fill="FFFFFF"/>
         </w:rPr>
-        <w:t xml:space="preserve"> </w:t>
+        <w:t xml:space="preserve">  </w:t>
       </w:r>
       <w:r>
         <w:rPr>
           <w:rFonts w:ascii="Times New Roman" w:hAnsi="Times New Roman" w:cs="Times New Roman"/>
           <w:color w:val="333333"/>
-          <w:sz w:val="21"/>
-          <w:szCs w:val="21"/>
+          <w:sz w:val="24"/>
+          <w:szCs w:val="24"/>
           <w:shd w:val="clear" w:color="auto" w:fill="FFFFFF"/>
         </w:rPr>
-        <w:t> </w:t>
-      </w:r>
-      <w:r>
-        <w:rPr>
-          <w:rFonts w:ascii="Times New Roman" w:hAnsi="Times New Roman" w:cs="Times New Roman"/>
-          <w:color w:val="333333"/>
-          <w:sz w:val="24"/>
-          <w:szCs w:val="24"/>
-          <w:shd w:val="clear" w:color="auto" w:fill="FFFFFF"/>
-        </w:rPr>
-        <w:t xml:space="preserve">In conclusion, an obstacle detection circuit was successfully implemented </w:t>
-      </w:r>
-      <w:r>
-        <w:rPr>
-          <w:rFonts w:ascii="Times New Roman" w:hAnsi="Times New Roman" w:cs="Times New Roman"/>
-          <w:color w:val="333333"/>
-          <w:sz w:val="24"/>
-          <w:szCs w:val="24"/>
-          <w:shd w:val="clear" w:color="auto" w:fill="FFFFFF"/>
-        </w:rPr>
-        <w:t xml:space="preserve">using </w:t>
-      </w:r>
-      <w:r>
-        <w:rPr>
-          <w:rFonts w:ascii="Times New Roman" w:hAnsi="Times New Roman" w:cs="Times New Roman"/>
-          <w:color w:val="333333"/>
-          <w:sz w:val="24"/>
-          <w:szCs w:val="24"/>
-          <w:shd w:val="clear" w:color="auto" w:fill="FFFFFF"/>
-        </w:rPr>
-        <w:t xml:space="preserve">ultrasonic sensor modules which were placed at the front of the robot to throw sound waves at any obstacle and when a reflection is received, a low output is sent to the Arduino microcontroller which interprets the output and makes the robot to </w:t>
-      </w:r>
-      <w:r>
-        <w:rPr>
-          <w:rFonts w:ascii="Times New Roman" w:hAnsi="Times New Roman" w:cs="Times New Roman"/>
-          <w:color w:val="333333"/>
-          <w:sz w:val="24"/>
-          <w:szCs w:val="24"/>
-          <w:shd w:val="clear" w:color="auto" w:fill="FFFFFF"/>
-        </w:rPr>
-        <w:t>act</w:t>
-      </w:r>
-      <w:r>
-        <w:rPr>
-          <w:rFonts w:ascii="Times New Roman" w:hAnsi="Times New Roman" w:cs="Times New Roman"/>
-          <w:color w:val="333333"/>
-          <w:sz w:val="24"/>
-          <w:szCs w:val="24"/>
-          <w:shd w:val="clear" w:color="auto" w:fill="FFFFFF"/>
-        </w:rPr>
-        <w:t>.</w:t>
-      </w:r>
-    </w:p>
-    <w:p>
-      <w:pPr>
-        <w:ind w:firstLine="720"/>
-        <w:jc w:val="both"/>
-        <w:rPr>
-          <w:rFonts w:ascii="Times New Roman" w:hAnsi="Times New Roman" w:cs="Times New Roman"/>
-          <w:color w:val="333333"/>
-          <w:sz w:val="24"/>
-          <w:szCs w:val="24"/>
-          <w:shd w:val="clear" w:color="auto" w:fill="FFFFFF"/>
-        </w:rPr>
-      </w:pPr>
-    </w:p>
-    <w:p>
-      <w:pPr>
-        <w:ind w:firstLine="720"/>
-        <w:jc w:val="both"/>
-        <w:rPr>
-          <w:rFonts w:ascii="Times New Roman" w:hAnsi="Times New Roman" w:cs="Times New Roman"/>
-          <w:color w:val="333333"/>
-          <w:sz w:val="24"/>
-          <w:szCs w:val="24"/>
-          <w:shd w:val="clear" w:color="auto" w:fill="FFFFFF"/>
-        </w:rPr>
-      </w:pPr>
-    </w:p>
-    <w:p>
-      <w:pPr>
-        <w:ind w:firstLine="720"/>
-        <w:jc w:val="both"/>
-        <w:rPr>
-          <w:rFonts w:ascii="Times New Roman" w:hAnsi="Times New Roman" w:cs="Times New Roman"/>
-          <w:sz w:val="24"/>
-          <w:szCs w:val="24"/>
-        </w:rPr>
-      </w:pPr>
-    </w:p>
-    <w:p>
-      <w:pPr>
-        <w:jc w:val="both"/>
-        <w:rPr>
-          <w:rFonts w:ascii="Times New Roman" w:hAnsi="Times New Roman" w:cs="Times New Roman"/>
-          <w:sz w:val="32"/>
-          <w:szCs w:val="32"/>
-        </w:rPr>
-      </w:pPr>
-    </w:p>
-    <w:p>
-      <w:pPr>
-        <w:jc w:val="both"/>
-        <w:rPr>
-          <w:rFonts w:ascii="Times New Roman" w:hAnsi="Times New Roman" w:cs="Times New Roman"/>
-          <w:sz w:val="32"/>
-          <w:szCs w:val="32"/>
-        </w:rPr>
-      </w:pPr>
+        <w:t>In conclusion, an obstacle detection circuit was successfully implemented using ultrasonic sensor modules which were placed at the front of the robot to throw sound waves at any obstacle and when a reflection is received, a low output is sent to the Arduino microcontroller which interprets the output and makes the robot to act.</w:t>
+      </w:r>
     </w:p>
     <w:p>
       <w:pPr>
@@ -4517,6 +4194,7 @@
         <w:t>https://www.tinkercad.com/learn/circuits/learning</w:t>
       </w:r>
     </w:p>
+    <w:bookmarkEnd w:id="0"/>
     <w:p>
       <w:pPr>
         <w:ind w:left="720" w:firstLine="720"/>

</xml_diff>